<commit_message>
trying to figure out code to subset sig by year only
</commit_message>
<xml_diff>
--- a/Results.docx
+++ b/Results.docx
@@ -166,8 +166,6 @@
           </wp:inline>
         </w:drawing>
       </w:r>
-      <w:bookmarkStart w:id="1" w:name="_GoBack"/>
-      <w:bookmarkEnd w:id="1"/>
       <w:r>
         <w:rPr>
           <w:noProof/>
@@ -241,7 +239,7 @@
             <w:pPr>
               <w:pStyle w:val="NoSpacing"/>
             </w:pPr>
-            <w:commentRangeStart w:id="2"/>
+            <w:commentRangeStart w:id="1"/>
             <w:r>
               <w:t>Variable</w:t>
             </w:r>
@@ -361,11 +359,9 @@
             <w:pPr>
               <w:pStyle w:val="NoSpacing"/>
             </w:pPr>
-            <w:proofErr w:type="spellStart"/>
             <w:r>
               <w:t>Avg_Hi</w:t>
             </w:r>
-            <w:proofErr w:type="spellEnd"/>
           </w:p>
         </w:tc>
         <w:tc>
@@ -482,11 +478,9 @@
             <w:pPr>
               <w:pStyle w:val="NoSpacing"/>
             </w:pPr>
-            <w:proofErr w:type="spellStart"/>
             <w:r>
               <w:t>Avg_Lo</w:t>
             </w:r>
-            <w:proofErr w:type="spellEnd"/>
           </w:p>
         </w:tc>
         <w:tc>
@@ -603,12 +597,10 @@
             <w:pPr>
               <w:pStyle w:val="NoSpacing"/>
             </w:pPr>
-            <w:proofErr w:type="spellStart"/>
             <w:r>
               <w:lastRenderedPageBreak/>
               <w:t>Precip</w:t>
             </w:r>
-            <w:proofErr w:type="spellEnd"/>
           </w:p>
         </w:tc>
         <w:tc>
@@ -713,12 +705,12 @@
             <w:r>
               <w:t>0.0312</w:t>
             </w:r>
-            <w:commentRangeEnd w:id="2"/>
+            <w:commentRangeEnd w:id="1"/>
             <w:r>
               <w:rPr>
                 <w:rStyle w:val="CommentReference"/>
               </w:rPr>
-              <w:commentReference w:id="2"/>
+              <w:commentReference w:id="1"/>
             </w:r>
           </w:p>
         </w:tc>
@@ -1076,15 +1068,7 @@
         </w:numPr>
       </w:pPr>
       <w:r>
-        <w:t xml:space="preserve">Number that had earlier date with more </w:t>
-      </w:r>
-      <w:proofErr w:type="spellStart"/>
-      <w:r>
-        <w:t>precip</w:t>
-      </w:r>
-      <w:proofErr w:type="spellEnd"/>
-      <w:r>
-        <w:t>: 2, average slope: -0.0006, average adjusted R</w:t>
+        <w:t>Number that had earlier date with more precip: 2, average slope: -0.0006, average adjusted R</w:t>
       </w:r>
       <w:r>
         <w:rPr>
@@ -1105,15 +1089,7 @@
         </w:numPr>
       </w:pPr>
       <w:r>
-        <w:t xml:space="preserve">Number that had later date with more </w:t>
-      </w:r>
-      <w:proofErr w:type="spellStart"/>
-      <w:r>
-        <w:t>precip</w:t>
-      </w:r>
-      <w:proofErr w:type="spellEnd"/>
-      <w:r>
-        <w:t xml:space="preserve">: </w:t>
+        <w:t xml:space="preserve">Number that had later date with more precip: </w:t>
       </w:r>
       <w:r>
         <w:t>12</w:t>
@@ -1149,14 +1125,12 @@
       <w:pPr>
         <w:pStyle w:val="NoSpacing"/>
       </w:pPr>
-      <w:proofErr w:type="gramStart"/>
       <w:r>
         <w:t>Summary of above relationshi</w:t>
       </w:r>
       <w:r>
         <w:t>ps by plant family, life history, other?</w:t>
       </w:r>
-      <w:proofErr w:type="gramEnd"/>
       <w:r>
         <w:t xml:space="preserve"> </w:t>
       </w:r>
@@ -1165,6 +1139,559 @@
       <w:pPr>
         <w:pStyle w:val="NoSpacing"/>
       </w:pPr>
+    </w:p>
+    <w:p>
+      <w:pPr>
+        <w:pStyle w:val="NoSpacing"/>
+      </w:pPr>
+      <w:r>
+        <w:t xml:space="preserve">When look at all species at the same time: </w:t>
+      </w:r>
+    </w:p>
+    <w:p>
+      <w:pPr>
+        <w:pStyle w:val="NoSpacing"/>
+      </w:pPr>
+      <w:r>
+        <w:rPr>
+          <w:noProof/>
+        </w:rPr>
+        <w:lastRenderedPageBreak/>
+        <w:drawing>
+          <wp:inline distT="0" distB="0" distL="0" distR="0">
+            <wp:extent cx="5943600" cy="4540250"/>
+            <wp:effectExtent l="0" t="0" r="0" b="0"/>
+            <wp:docPr id="4" name="Picture 4"/>
+            <wp:cNvGraphicFramePr>
+              <a:graphicFrameLocks xmlns:a="http://schemas.openxmlformats.org/drawingml/2006/main" noChangeAspect="1"/>
+            </wp:cNvGraphicFramePr>
+            <a:graphic xmlns:a="http://schemas.openxmlformats.org/drawingml/2006/main">
+              <a:graphicData uri="http://schemas.openxmlformats.org/drawingml/2006/picture">
+                <pic:pic xmlns:pic="http://schemas.openxmlformats.org/drawingml/2006/picture">
+                  <pic:nvPicPr>
+                    <pic:cNvPr id="0" name="allspp_dateXyear.jpeg"/>
+                    <pic:cNvPicPr/>
+                  </pic:nvPicPr>
+                  <pic:blipFill>
+                    <a:blip r:embed="rId10">
+                      <a:extLst>
+                        <a:ext uri="{28A0092B-C50C-407E-A947-70E740481C1C}">
+                          <a14:useLocalDpi xmlns:a14="http://schemas.microsoft.com/office/drawing/2010/main" val="0"/>
+                        </a:ext>
+                      </a:extLst>
+                    </a:blip>
+                    <a:stretch>
+                      <a:fillRect/>
+                    </a:stretch>
+                  </pic:blipFill>
+                  <pic:spPr>
+                    <a:xfrm>
+                      <a:off x="0" y="0"/>
+                      <a:ext cx="5943600" cy="4540250"/>
+                    </a:xfrm>
+                    <a:prstGeom prst="rect">
+                      <a:avLst/>
+                    </a:prstGeom>
+                  </pic:spPr>
+                </pic:pic>
+              </a:graphicData>
+            </a:graphic>
+          </wp:inline>
+        </w:drawing>
+      </w:r>
+    </w:p>
+    <w:p>
+      <w:pPr>
+        <w:pStyle w:val="NoSpacing"/>
+      </w:pPr>
+      <w:r>
+        <w:t>B</w:t>
+      </w:r>
+      <w:r>
+        <w:t>oth intercept and slope significant. If include all data, the date of first collection is statistically earlier by 0.062563/year, or 3.75 days earlier over the course of the study period.</w:t>
+      </w:r>
+      <w:r>
+        <w:t xml:space="preserve"> However, very little of the variation in bloom date is explained by year (adjusted R</w:t>
+      </w:r>
+      <w:r>
+        <w:rPr>
+          <w:vertAlign w:val="superscript"/>
+        </w:rPr>
+        <w:t>2</w:t>
+      </w:r>
+      <w:r>
+        <w:t xml:space="preserve">=0.0025). </w:t>
+      </w:r>
+    </w:p>
+    <w:p>
+      <w:pPr>
+        <w:pStyle w:val="NoSpacing"/>
+      </w:pPr>
+    </w:p>
+    <w:tbl>
+      <w:tblPr>
+        <w:tblStyle w:val="TableGrid"/>
+        <w:tblW w:w="0" w:type="auto"/>
+        <w:tblLook w:val="04A0" w:firstRow="1" w:lastRow="0" w:firstColumn="1" w:lastColumn="0" w:noHBand="0" w:noVBand="1"/>
+      </w:tblPr>
+      <w:tblGrid>
+        <w:gridCol w:w="956"/>
+        <w:gridCol w:w="1053"/>
+        <w:gridCol w:w="945"/>
+        <w:gridCol w:w="952"/>
+        <w:gridCol w:w="945"/>
+        <w:gridCol w:w="951"/>
+        <w:gridCol w:w="947"/>
+        <w:gridCol w:w="953"/>
+        <w:gridCol w:w="1049"/>
+      </w:tblGrid>
+      <w:tr>
+        <w:tc>
+          <w:tcPr>
+            <w:tcW w:w="956" w:type="dxa"/>
+          </w:tcPr>
+          <w:p>
+            <w:pPr>
+              <w:pStyle w:val="NoSpacing"/>
+            </w:pPr>
+            <w:r>
+              <w:t>Variable</w:t>
+            </w:r>
+          </w:p>
+        </w:tc>
+        <w:tc>
+          <w:tcPr>
+            <w:tcW w:w="1039" w:type="dxa"/>
+          </w:tcPr>
+          <w:p>
+            <w:pPr>
+              <w:pStyle w:val="NoSpacing"/>
+            </w:pPr>
+            <w:r>
+              <w:t>Intercept</w:t>
+            </w:r>
+          </w:p>
+        </w:tc>
+        <w:tc>
+          <w:tcPr>
+            <w:tcW w:w="945" w:type="dxa"/>
+          </w:tcPr>
+          <w:p>
+            <w:pPr>
+              <w:pStyle w:val="NoSpacing"/>
+            </w:pPr>
+            <w:r>
+              <w:t>SE</w:t>
+            </w:r>
+          </w:p>
+        </w:tc>
+        <w:tc>
+          <w:tcPr>
+            <w:tcW w:w="952" w:type="dxa"/>
+          </w:tcPr>
+          <w:p>
+            <w:pPr>
+              <w:pStyle w:val="NoSpacing"/>
+            </w:pPr>
+            <w:r>
+              <w:t>T value</w:t>
+            </w:r>
+          </w:p>
+        </w:tc>
+        <w:tc>
+          <w:tcPr>
+            <w:tcW w:w="945" w:type="dxa"/>
+          </w:tcPr>
+          <w:p>
+            <w:pPr>
+              <w:pStyle w:val="NoSpacing"/>
+            </w:pPr>
+            <w:r>
+              <w:t>P</w:t>
+            </w:r>
+          </w:p>
+        </w:tc>
+        <w:tc>
+          <w:tcPr>
+            <w:tcW w:w="951" w:type="dxa"/>
+          </w:tcPr>
+          <w:p>
+            <w:pPr>
+              <w:pStyle w:val="NoSpacing"/>
+            </w:pPr>
+            <w:r>
+              <w:t>Year</w:t>
+            </w:r>
+          </w:p>
+        </w:tc>
+        <w:tc>
+          <w:tcPr>
+            <w:tcW w:w="947" w:type="dxa"/>
+          </w:tcPr>
+          <w:p>
+            <w:pPr>
+              <w:pStyle w:val="NoSpacing"/>
+            </w:pPr>
+            <w:r>
+              <w:t>SE</w:t>
+            </w:r>
+          </w:p>
+        </w:tc>
+        <w:tc>
+          <w:tcPr>
+            <w:tcW w:w="953" w:type="dxa"/>
+          </w:tcPr>
+          <w:p>
+            <w:pPr>
+              <w:pStyle w:val="NoSpacing"/>
+            </w:pPr>
+            <w:r>
+              <w:t>T value</w:t>
+            </w:r>
+          </w:p>
+        </w:tc>
+        <w:tc>
+          <w:tcPr>
+            <w:tcW w:w="945" w:type="dxa"/>
+          </w:tcPr>
+          <w:p>
+            <w:pPr>
+              <w:pStyle w:val="NoSpacing"/>
+            </w:pPr>
+            <w:r>
+              <w:t>P</w:t>
+            </w:r>
+          </w:p>
+        </w:tc>
+      </w:tr>
+      <w:tr>
+        <w:tc>
+          <w:tcPr>
+            <w:tcW w:w="956" w:type="dxa"/>
+          </w:tcPr>
+          <w:p>
+            <w:pPr>
+              <w:pStyle w:val="NoSpacing"/>
+            </w:pPr>
+            <w:r>
+              <w:t>Bloom date</w:t>
+            </w:r>
+          </w:p>
+        </w:tc>
+        <w:tc>
+          <w:tcPr>
+            <w:tcW w:w="1039" w:type="dxa"/>
+          </w:tcPr>
+          <w:p>
+            <w:pPr>
+              <w:pStyle w:val="NoSpacing"/>
+            </w:pPr>
+            <w:r>
+              <w:t>332.3755</w:t>
+            </w:r>
+          </w:p>
+        </w:tc>
+        <w:tc>
+          <w:tcPr>
+            <w:tcW w:w="945" w:type="dxa"/>
+          </w:tcPr>
+          <w:p>
+            <w:pPr>
+              <w:pStyle w:val="NoSpacing"/>
+            </w:pPr>
+            <w:r>
+              <w:t>16.5953</w:t>
+            </w:r>
+          </w:p>
+        </w:tc>
+        <w:tc>
+          <w:tcPr>
+            <w:tcW w:w="952" w:type="dxa"/>
+          </w:tcPr>
+          <w:p>
+            <w:pPr>
+              <w:pStyle w:val="NoSpacing"/>
+            </w:pPr>
+            <w:r>
+              <w:t>20.028</w:t>
+            </w:r>
+          </w:p>
+        </w:tc>
+        <w:tc>
+          <w:tcPr>
+            <w:tcW w:w="945" w:type="dxa"/>
+          </w:tcPr>
+          <w:p>
+            <w:pPr>
+              <w:pStyle w:val="NoSpacing"/>
+            </w:pPr>
+            <w:r>
+              <w:t>&lt;2e-16</w:t>
+            </w:r>
+          </w:p>
+        </w:tc>
+        <w:tc>
+          <w:tcPr>
+            <w:tcW w:w="951" w:type="dxa"/>
+          </w:tcPr>
+          <w:p>
+            <w:pPr>
+              <w:pStyle w:val="NoSpacing"/>
+            </w:pPr>
+            <w:r>
+              <w:t>-.0626</w:t>
+            </w:r>
+          </w:p>
+        </w:tc>
+        <w:tc>
+          <w:tcPr>
+            <w:tcW w:w="947" w:type="dxa"/>
+          </w:tcPr>
+          <w:p>
+            <w:pPr>
+              <w:pStyle w:val="NoSpacing"/>
+            </w:pPr>
+            <w:r>
+              <w:t>0.0083</w:t>
+            </w:r>
+          </w:p>
+        </w:tc>
+        <w:tc>
+          <w:tcPr>
+            <w:tcW w:w="953" w:type="dxa"/>
+          </w:tcPr>
+          <w:p>
+            <w:pPr>
+              <w:pStyle w:val="NoSpacing"/>
+            </w:pPr>
+            <w:r>
+              <w:t>-7.509</w:t>
+            </w:r>
+          </w:p>
+        </w:tc>
+        <w:tc>
+          <w:tcPr>
+            <w:tcW w:w="945" w:type="dxa"/>
+          </w:tcPr>
+          <w:p>
+            <w:pPr>
+              <w:pStyle w:val="NoSpacing"/>
+            </w:pPr>
+            <w:r>
+              <w:t>6.19e=14</w:t>
+            </w:r>
+          </w:p>
+        </w:tc>
+      </w:tr>
+      <w:tr>
+        <w:tc>
+          <w:tcPr>
+            <w:tcW w:w="956" w:type="dxa"/>
+          </w:tcPr>
+          <w:p>
+            <w:pPr>
+              <w:pStyle w:val="NoSpacing"/>
+            </w:pPr>
+          </w:p>
+        </w:tc>
+        <w:tc>
+          <w:tcPr>
+            <w:tcW w:w="1039" w:type="dxa"/>
+          </w:tcPr>
+          <w:p>
+            <w:pPr>
+              <w:pStyle w:val="NoSpacing"/>
+            </w:pPr>
+          </w:p>
+        </w:tc>
+        <w:tc>
+          <w:tcPr>
+            <w:tcW w:w="945" w:type="dxa"/>
+          </w:tcPr>
+          <w:p>
+            <w:pPr>
+              <w:pStyle w:val="NoSpacing"/>
+            </w:pPr>
+          </w:p>
+        </w:tc>
+        <w:tc>
+          <w:tcPr>
+            <w:tcW w:w="952" w:type="dxa"/>
+          </w:tcPr>
+          <w:p>
+            <w:pPr>
+              <w:pStyle w:val="NoSpacing"/>
+            </w:pPr>
+          </w:p>
+        </w:tc>
+        <w:tc>
+          <w:tcPr>
+            <w:tcW w:w="945" w:type="dxa"/>
+          </w:tcPr>
+          <w:p>
+            <w:pPr>
+              <w:pStyle w:val="NoSpacing"/>
+            </w:pPr>
+          </w:p>
+        </w:tc>
+        <w:tc>
+          <w:tcPr>
+            <w:tcW w:w="951" w:type="dxa"/>
+          </w:tcPr>
+          <w:p>
+            <w:pPr>
+              <w:pStyle w:val="NoSpacing"/>
+            </w:pPr>
+          </w:p>
+        </w:tc>
+        <w:tc>
+          <w:tcPr>
+            <w:tcW w:w="947" w:type="dxa"/>
+          </w:tcPr>
+          <w:p>
+            <w:pPr>
+              <w:pStyle w:val="NoSpacing"/>
+            </w:pPr>
+          </w:p>
+        </w:tc>
+        <w:tc>
+          <w:tcPr>
+            <w:tcW w:w="953" w:type="dxa"/>
+          </w:tcPr>
+          <w:p>
+            <w:pPr>
+              <w:pStyle w:val="NoSpacing"/>
+            </w:pPr>
+          </w:p>
+        </w:tc>
+        <w:tc>
+          <w:tcPr>
+            <w:tcW w:w="945" w:type="dxa"/>
+          </w:tcPr>
+          <w:p>
+            <w:pPr>
+              <w:pStyle w:val="NoSpacing"/>
+            </w:pPr>
+          </w:p>
+        </w:tc>
+      </w:tr>
+      <w:tr>
+        <w:tc>
+          <w:tcPr>
+            <w:tcW w:w="956" w:type="dxa"/>
+          </w:tcPr>
+          <w:p>
+            <w:pPr>
+              <w:pStyle w:val="NoSpacing"/>
+            </w:pPr>
+          </w:p>
+        </w:tc>
+        <w:tc>
+          <w:tcPr>
+            <w:tcW w:w="1039" w:type="dxa"/>
+          </w:tcPr>
+          <w:p>
+            <w:pPr>
+              <w:pStyle w:val="NoSpacing"/>
+            </w:pPr>
+          </w:p>
+        </w:tc>
+        <w:tc>
+          <w:tcPr>
+            <w:tcW w:w="945" w:type="dxa"/>
+          </w:tcPr>
+          <w:p>
+            <w:pPr>
+              <w:pStyle w:val="NoSpacing"/>
+            </w:pPr>
+          </w:p>
+        </w:tc>
+        <w:tc>
+          <w:tcPr>
+            <w:tcW w:w="952" w:type="dxa"/>
+          </w:tcPr>
+          <w:p>
+            <w:pPr>
+              <w:pStyle w:val="NoSpacing"/>
+            </w:pPr>
+          </w:p>
+        </w:tc>
+        <w:tc>
+          <w:tcPr>
+            <w:tcW w:w="945" w:type="dxa"/>
+          </w:tcPr>
+          <w:p>
+            <w:pPr>
+              <w:pStyle w:val="NoSpacing"/>
+            </w:pPr>
+          </w:p>
+        </w:tc>
+        <w:tc>
+          <w:tcPr>
+            <w:tcW w:w="951" w:type="dxa"/>
+          </w:tcPr>
+          <w:p>
+            <w:pPr>
+              <w:pStyle w:val="NoSpacing"/>
+            </w:pPr>
+          </w:p>
+        </w:tc>
+        <w:tc>
+          <w:tcPr>
+            <w:tcW w:w="947" w:type="dxa"/>
+          </w:tcPr>
+          <w:p>
+            <w:pPr>
+              <w:pStyle w:val="NoSpacing"/>
+            </w:pPr>
+          </w:p>
+        </w:tc>
+        <w:tc>
+          <w:tcPr>
+            <w:tcW w:w="953" w:type="dxa"/>
+          </w:tcPr>
+          <w:p>
+            <w:pPr>
+              <w:pStyle w:val="NoSpacing"/>
+            </w:pPr>
+          </w:p>
+        </w:tc>
+        <w:tc>
+          <w:tcPr>
+            <w:tcW w:w="945" w:type="dxa"/>
+          </w:tcPr>
+          <w:p>
+            <w:pPr>
+              <w:pStyle w:val="NoSpacing"/>
+            </w:pPr>
+          </w:p>
+        </w:tc>
+      </w:tr>
+    </w:tbl>
+    <w:p>
+      <w:pPr>
+        <w:pStyle w:val="NoSpacing"/>
+      </w:pPr>
+    </w:p>
+    <w:p>
+      <w:pPr>
+        <w:pStyle w:val="NoSpacing"/>
+      </w:pPr>
+      <w:r>
+        <w:t xml:space="preserve">If we only look at the species that show a significant relationship with year: </w:t>
+      </w:r>
+    </w:p>
+    <w:p>
+      <w:pPr>
+        <w:pStyle w:val="NoSpacing"/>
+      </w:pPr>
+    </w:p>
+    <w:p>
+      <w:pPr>
+        <w:pStyle w:val="NoSpacing"/>
+      </w:pPr>
+      <w:bookmarkStart w:id="2" w:name="_GoBack"/>
+      <w:bookmarkEnd w:id="2"/>
     </w:p>
     <w:p>
       <w:pPr>
@@ -1247,7 +1774,7 @@
       </w:r>
     </w:p>
   </w:comment>
-  <w:comment w:id="2" w:author="Rebecca Hufft" w:date="2015-08-28T17:17:00Z" w:initials="RAH">
+  <w:comment w:id="1" w:author="Rebecca Hufft" w:date="2015-08-28T17:17:00Z" w:initials="RAH">
     <w:p>
       <w:pPr>
         <w:pStyle w:val="CommentText"/>

</xml_diff>

<commit_message>
added GDD and edits to results doc
</commit_message>
<xml_diff>
--- a/Results.docx
+++ b/Results.docx
@@ -212,6 +212,12 @@
           </wp:inline>
         </w:drawing>
       </w:r>
+      <w:r>
+        <w:rPr>
+          <w:rStyle w:val="CommentReference"/>
+        </w:rPr>
+        <w:commentReference w:id="1"/>
+      </w:r>
     </w:p>
     <w:tbl>
       <w:tblPr>
@@ -239,7 +245,7 @@
             <w:pPr>
               <w:pStyle w:val="NoSpacing"/>
             </w:pPr>
-            <w:commentRangeStart w:id="1"/>
+            <w:commentRangeStart w:id="3"/>
             <w:r>
               <w:t>Variable</w:t>
             </w:r>
@@ -705,12 +711,12 @@
             <w:r>
               <w:t>0.0312</w:t>
             </w:r>
-            <w:commentRangeEnd w:id="1"/>
+            <w:commentRangeEnd w:id="3"/>
             <w:r>
               <w:rPr>
                 <w:rStyle w:val="CommentReference"/>
               </w:rPr>
-              <w:commentReference w:id="1"/>
+              <w:commentReference w:id="3"/>
             </w:r>
           </w:p>
         </w:tc>
@@ -1690,8 +1696,6 @@
       <w:pPr>
         <w:pStyle w:val="NoSpacing"/>
       </w:pPr>
-      <w:bookmarkStart w:id="2" w:name="_GoBack"/>
-      <w:bookmarkEnd w:id="2"/>
     </w:p>
     <w:p>
       <w:pPr>
@@ -1741,6 +1745,43 @@
       </w:pPr>
       <w:r>
         <w:t>Discuss selection criteria for indicator species and list potential species that would make good indicator species based on those criteria</w:t>
+      </w:r>
+    </w:p>
+    <w:p>
+      <w:pPr>
+        <w:pStyle w:val="NoSpacing"/>
+        <w:numPr>
+          <w:ilvl w:val="0"/>
+          <w:numId w:val="2"/>
+        </w:numPr>
+      </w:pPr>
+      <w:r>
+        <w:t>Provide methods so other groups/regions could easily determine indicator species</w:t>
+      </w:r>
+    </w:p>
+    <w:p>
+      <w:pPr>
+        <w:pStyle w:val="NoSpacing"/>
+        <w:numPr>
+          <w:ilvl w:val="0"/>
+          <w:numId w:val="2"/>
+        </w:numPr>
+      </w:pPr>
+      <w:r>
+        <w:lastRenderedPageBreak/>
+        <w:t xml:space="preserve">Caution against using these rates of change at face value; lots of factors to consider, including a change in collection effort (e.g., are roads more accessible earlier? So perhaps plants not earlier but just able to get to them earlier). </w:t>
+      </w:r>
+    </w:p>
+    <w:p>
+      <w:pPr>
+        <w:pStyle w:val="NoSpacing"/>
+        <w:numPr>
+          <w:ilvl w:val="0"/>
+          <w:numId w:val="2"/>
+        </w:numPr>
+      </w:pPr>
+      <w:r>
+        <w:t xml:space="preserve">Consider doing graph of number of collections per year to show whether or not effort of collection has changed over study period and then discuss how that impacts phenology results. </w:t>
       </w:r>
     </w:p>
     <w:sectPr>
@@ -1774,7 +1815,28 @@
       </w:r>
     </w:p>
   </w:comment>
-  <w:comment w:id="1" w:author="Rebecca Hufft" w:date="2015-08-28T17:17:00Z" w:initials="RAH">
+  <w:comment w:id="1" w:author="Rebecca Hufft" w:date="2015-11-07T16:06:00Z" w:initials="RAH">
+    <w:p>
+      <w:pPr>
+        <w:pStyle w:val="CommentText"/>
+      </w:pPr>
+      <w:r>
+        <w:rPr>
+          <w:rStyle w:val="CommentReference"/>
+        </w:rPr>
+        <w:annotationRef/>
+      </w:r>
+      <w:r>
+        <w:t xml:space="preserve">Also look at growing degree days? That might be a stronger indicator of phenology than just temperature. </w:t>
+      </w:r>
+      <w:r>
+        <w:t xml:space="preserve">Should be able to calculate GDD from existing dataset. Added new column to dataset…need to look up reference for Tbase (-10C). GDD=(Tmax+Tmin)/2-Tbase…using average daily temps for max and min. </w:t>
+      </w:r>
+      <w:bookmarkStart w:id="2" w:name="_GoBack"/>
+      <w:bookmarkEnd w:id="2"/>
+    </w:p>
+  </w:comment>
+  <w:comment w:id="3" w:author="Rebecca Hufft" w:date="2015-08-28T17:17:00Z" w:initials="RAH">
     <w:p>
       <w:pPr>
         <w:pStyle w:val="CommentText"/>

</xml_diff>